<commit_message>
drobne poprawki w grafikach modeli
</commit_message>
<xml_diff>
--- a/BrumBrum_Dokumentacja.docx
+++ b/BrumBrum_Dokumentacja.docx
@@ -199,8 +199,6 @@
         <w:tab/>
         <w:t>Szkoła Nauki J</w:t>
       </w:r>
-      <w:bookmarkStart w:id="0" w:name="_GoBack"/>
-      <w:bookmarkEnd w:id="0"/>
       <w:r>
         <w:rPr>
           <w:rFonts w:ascii="Times New Roman" w:hAnsi="Times New Roman" w:cs="Times New Roman"/>
@@ -555,31 +553,7 @@
         <w:rPr>
           <w:rFonts w:ascii="Times New Roman" w:hAnsi="Times New Roman" w:cs="Times New Roman"/>
         </w:rPr>
-        <w:t>Jedna</w:t>
-      </w:r>
-      <w:r>
-        <w:rPr>
-          <w:rFonts w:ascii="Times New Roman" w:hAnsi="Times New Roman" w:cs="Times New Roman"/>
-        </w:rPr>
-        <w:t xml:space="preserve"> tabel</w:t>
-      </w:r>
-      <w:r>
-        <w:rPr>
-          <w:rFonts w:ascii="Times New Roman" w:hAnsi="Times New Roman" w:cs="Times New Roman"/>
-        </w:rPr>
-        <w:t>a posiada klucz</w:t>
-      </w:r>
-      <w:r>
-        <w:rPr>
-          <w:rFonts w:ascii="Times New Roman" w:hAnsi="Times New Roman" w:cs="Times New Roman"/>
-        </w:rPr>
-        <w:t xml:space="preserve"> główn</w:t>
-      </w:r>
-      <w:r>
-        <w:rPr>
-          <w:rFonts w:ascii="Times New Roman" w:hAnsi="Times New Roman" w:cs="Times New Roman"/>
-        </w:rPr>
-        <w:t>y złożony</w:t>
+        <w:t>Jedna tabela posiada klucz główny złożony</w:t>
       </w:r>
       <w:r>
         <w:rPr>
@@ -618,13 +592,7 @@
         <w:rPr>
           <w:rFonts w:ascii="Times New Roman" w:hAnsi="Times New Roman" w:cs="Times New Roman"/>
         </w:rPr>
-        <w:t xml:space="preserve"> </w:t>
-      </w:r>
-      <w:r>
-        <w:rPr>
-          <w:rFonts w:ascii="Times New Roman" w:hAnsi="Times New Roman" w:cs="Times New Roman"/>
-        </w:rPr>
-        <w:t>(dzięki temu wszelkie późniejsze modyfikacje są wygodniejsze)</w:t>
+        <w:t xml:space="preserve"> (dzięki temu wszelkie późniejsze modyfikacje są wygodniejsze)</w:t>
       </w:r>
       <w:r>
         <w:rPr>
@@ -834,25 +802,32 @@
           <w:rFonts w:ascii="Times New Roman" w:hAnsi="Times New Roman" w:cs="Times New Roman"/>
         </w:rPr>
       </w:pPr>
+    </w:p>
+    <w:p>
+      <w:pPr>
+        <w:jc w:val="both"/>
+        <w:rPr>
+          <w:rFonts w:ascii="Times New Roman" w:hAnsi="Times New Roman" w:cs="Times New Roman"/>
+        </w:rPr>
+      </w:pPr>
       <w:r>
         <w:rPr>
           <w:rFonts w:ascii="Times New Roman" w:hAnsi="Times New Roman" w:cs="Times New Roman"/>
           <w:noProof/>
         </w:rPr>
-        <w:lastRenderedPageBreak/>
         <w:drawing>
-          <wp:anchor distT="0" distB="0" distL="114300" distR="114300" simplePos="0" relativeHeight="251658240" behindDoc="0" locked="0" layoutInCell="1" allowOverlap="1" wp14:anchorId="6749B57D" wp14:editId="55C2EA9B">
-            <wp:simplePos x="906780" y="899160"/>
+          <wp:anchor distT="0" distB="0" distL="114300" distR="114300" simplePos="0" relativeHeight="251660288" behindDoc="0" locked="0" layoutInCell="1" allowOverlap="1" wp14:anchorId="79B79C13" wp14:editId="1ABDAEDF">
+            <wp:simplePos x="0" y="0"/>
             <wp:positionH relativeFrom="margin">
               <wp:align>center</wp:align>
             </wp:positionH>
             <wp:positionV relativeFrom="margin">
               <wp:align>center</wp:align>
             </wp:positionV>
-            <wp:extent cx="8877300" cy="4335780"/>
-            <wp:effectExtent l="0" t="0" r="0" b="7620"/>
+            <wp:extent cx="9410700" cy="4781550"/>
+            <wp:effectExtent l="0" t="0" r="0" b="0"/>
             <wp:wrapSquare wrapText="bothSides"/>
-            <wp:docPr id="1" name="Obraz 1"/>
+            <wp:docPr id="2" name="Obraz 2"/>
             <wp:cNvGraphicFramePr>
               <a:graphicFrameLocks xmlns:a="http://schemas.openxmlformats.org/drawingml/2006/main" noChangeAspect="1"/>
             </wp:cNvGraphicFramePr>
@@ -881,7 +856,7 @@
                   <pic:spPr bwMode="auto">
                     <a:xfrm>
                       <a:off x="0" y="0"/>
-                      <a:ext cx="8877300" cy="4335780"/>
+                      <a:ext cx="9410700" cy="4781550"/>
                     </a:xfrm>
                     <a:prstGeom prst="rect">
                       <a:avLst/>
@@ -894,6 +869,12 @@
                 </pic:pic>
               </a:graphicData>
             </a:graphic>
+            <wp14:sizeRelH relativeFrom="margin">
+              <wp14:pctWidth>0</wp14:pctWidth>
+            </wp14:sizeRelH>
+            <wp14:sizeRelV relativeFrom="margin">
+              <wp14:pctHeight>0</wp14:pctHeight>
+            </wp14:sizeRelV>
           </wp:anchor>
         </w:drawing>
       </w:r>
@@ -905,30 +886,6 @@
           <w:rFonts w:ascii="Times New Roman" w:hAnsi="Times New Roman" w:cs="Times New Roman"/>
         </w:rPr>
       </w:pPr>
-    </w:p>
-    <w:p>
-      <w:pPr>
-        <w:jc w:val="both"/>
-        <w:rPr>
-          <w:rFonts w:ascii="Times New Roman" w:hAnsi="Times New Roman" w:cs="Times New Roman"/>
-        </w:rPr>
-      </w:pPr>
-    </w:p>
-    <w:p>
-      <w:pPr>
-        <w:jc w:val="both"/>
-        <w:rPr>
-          <w:rFonts w:ascii="Times New Roman" w:hAnsi="Times New Roman" w:cs="Times New Roman"/>
-        </w:rPr>
-      </w:pPr>
-    </w:p>
-    <w:p>
-      <w:pPr>
-        <w:jc w:val="both"/>
-        <w:rPr>
-          <w:rFonts w:ascii="Times New Roman" w:hAnsi="Times New Roman" w:cs="Times New Roman"/>
-        </w:rPr>
-      </w:pPr>
       <w:r>
         <w:rPr>
           <w:rFonts w:ascii="Times New Roman" w:hAnsi="Times New Roman" w:cs="Times New Roman"/>
@@ -943,22 +900,77 @@
           <w:rFonts w:ascii="Times New Roman" w:hAnsi="Times New Roman" w:cs="Times New Roman"/>
         </w:rPr>
       </w:pPr>
-    </w:p>
-    <w:p>
-      <w:pPr>
-        <w:jc w:val="both"/>
-        <w:rPr>
-          <w:rFonts w:ascii="Times New Roman" w:hAnsi="Times New Roman" w:cs="Times New Roman"/>
-        </w:rPr>
-      </w:pPr>
-    </w:p>
-    <w:p>
-      <w:pPr>
-        <w:jc w:val="both"/>
-        <w:rPr>
-          <w:rFonts w:ascii="Times New Roman" w:hAnsi="Times New Roman" w:cs="Times New Roman"/>
-        </w:rPr>
-      </w:pPr>
+      <w:bookmarkStart w:id="0" w:name="_GoBack"/>
+      <w:bookmarkEnd w:id="0"/>
+      <w:r>
+        <w:rPr>
+          <w:rFonts w:ascii="Times New Roman" w:hAnsi="Times New Roman" w:cs="Times New Roman"/>
+          <w:noProof/>
+        </w:rPr>
+        <w:lastRenderedPageBreak/>
+        <w:drawing>
+          <wp:anchor distT="0" distB="0" distL="114300" distR="114300" simplePos="0" relativeHeight="251661312" behindDoc="0" locked="0" layoutInCell="1" allowOverlap="1" wp14:anchorId="3CDA7DB4" wp14:editId="1E18067D">
+            <wp:simplePos x="0" y="0"/>
+            <wp:positionH relativeFrom="margin">
+              <wp:align>center</wp:align>
+            </wp:positionH>
+            <wp:positionV relativeFrom="margin">
+              <wp:align>center</wp:align>
+            </wp:positionV>
+            <wp:extent cx="9657715" cy="5247640"/>
+            <wp:effectExtent l="0" t="0" r="635" b="0"/>
+            <wp:wrapSquare wrapText="bothSides"/>
+            <wp:docPr id="5" name="Obraz 5"/>
+            <wp:cNvGraphicFramePr>
+              <a:graphicFrameLocks xmlns:a="http://schemas.openxmlformats.org/drawingml/2006/main" noChangeAspect="1"/>
+            </wp:cNvGraphicFramePr>
+            <a:graphic xmlns:a="http://schemas.openxmlformats.org/drawingml/2006/main">
+              <a:graphicData uri="http://schemas.openxmlformats.org/drawingml/2006/picture">
+                <pic:pic xmlns:pic="http://schemas.openxmlformats.org/drawingml/2006/picture">
+                  <pic:nvPicPr>
+                    <pic:cNvPr id="0" name="Picture 3"/>
+                    <pic:cNvPicPr>
+                      <a:picLocks noChangeAspect="1" noChangeArrowheads="1"/>
+                    </pic:cNvPicPr>
+                  </pic:nvPicPr>
+                  <pic:blipFill>
+                    <a:blip r:embed="rId7">
+                      <a:extLst>
+                        <a:ext uri="{28A0092B-C50C-407E-A947-70E740481C1C}">
+                          <a14:useLocalDpi xmlns:a14="http://schemas.microsoft.com/office/drawing/2010/main" val="0"/>
+                        </a:ext>
+                      </a:extLst>
+                    </a:blip>
+                    <a:srcRect/>
+                    <a:stretch>
+                      <a:fillRect/>
+                    </a:stretch>
+                  </pic:blipFill>
+                  <pic:spPr bwMode="auto">
+                    <a:xfrm>
+                      <a:off x="0" y="0"/>
+                      <a:ext cx="9657715" cy="5247640"/>
+                    </a:xfrm>
+                    <a:prstGeom prst="rect">
+                      <a:avLst/>
+                    </a:prstGeom>
+                    <a:noFill/>
+                    <a:ln>
+                      <a:noFill/>
+                    </a:ln>
+                  </pic:spPr>
+                </pic:pic>
+              </a:graphicData>
+            </a:graphic>
+            <wp14:sizeRelH relativeFrom="margin">
+              <wp14:pctWidth>0</wp14:pctWidth>
+            </wp14:sizeRelH>
+            <wp14:sizeRelV relativeFrom="margin">
+              <wp14:pctHeight>0</wp14:pctHeight>
+            </wp14:sizeRelV>
+          </wp:anchor>
+        </w:drawing>
+      </w:r>
     </w:p>
     <w:p>
       <w:pPr>
@@ -1712,7 +1724,7 @@
 </file>
 
 <file path=customXml/itemProps1.xml><?xml version="1.0" encoding="utf-8"?>
-<ds:datastoreItem xmlns:ds="http://schemas.openxmlformats.org/officeDocument/2006/customXml" ds:itemID="{C802F9AB-59F8-40CE-B83D-DDB9DABE3798}">
+<ds:datastoreItem xmlns:ds="http://schemas.openxmlformats.org/officeDocument/2006/customXml" ds:itemID="{7841F6F9-B3DB-4204-846A-65FBBAC407FD}">
   <ds:schemaRefs>
     <ds:schemaRef ds:uri="http://schemas.openxmlformats.org/officeDocument/2006/bibliography"/>
   </ds:schemaRefs>

</xml_diff>

<commit_message>
juz prawie skonczony skrypt na lekcje. trzeba lekko poprawic. + nowe logo (poprawiony napis)
</commit_message>
<xml_diff>
--- a/BrumBrum_Dokumentacja.docx
+++ b/BrumBrum_Dokumentacja.docx
@@ -20,18 +20,18 @@
           <w:sz w:val="40"/>
         </w:rPr>
         <w:drawing>
-          <wp:anchor distT="0" distB="0" distL="114300" distR="114300" simplePos="0" relativeHeight="251659264" behindDoc="0" locked="0" layoutInCell="1" allowOverlap="1" wp14:anchorId="28C9C1D0" wp14:editId="7D926DB4">
+          <wp:anchor distT="0" distB="0" distL="114300" distR="114300" simplePos="0" relativeHeight="251662336" behindDoc="0" locked="0" layoutInCell="1" allowOverlap="1" wp14:anchorId="5F98064E" wp14:editId="64A3437E">
             <wp:simplePos x="0" y="0"/>
             <wp:positionH relativeFrom="margin">
-              <wp:posOffset>4411345</wp:posOffset>
+              <wp:align>right</wp:align>
             </wp:positionH>
             <wp:positionV relativeFrom="margin">
-              <wp:posOffset>-635</wp:posOffset>
+              <wp:align>top</wp:align>
             </wp:positionV>
-            <wp:extent cx="1234440" cy="1234440"/>
-            <wp:effectExtent l="0" t="0" r="0" b="0"/>
+            <wp:extent cx="1133475" cy="1133475"/>
+            <wp:effectExtent l="0" t="0" r="0" b="9525"/>
             <wp:wrapSquare wrapText="bothSides"/>
-            <wp:docPr id="3" name="Obraz 3"/>
+            <wp:docPr id="1" name="Obraz 1"/>
             <wp:cNvGraphicFramePr>
               <a:graphicFrameLocks xmlns:a="http://schemas.openxmlformats.org/drawingml/2006/main" noChangeAspect="1"/>
             </wp:cNvGraphicFramePr>
@@ -39,7 +39,7 @@
               <a:graphicData uri="http://schemas.openxmlformats.org/drawingml/2006/picture">
                 <pic:pic xmlns:pic="http://schemas.openxmlformats.org/drawingml/2006/picture">
                   <pic:nvPicPr>
-                    <pic:cNvPr id="0" name="Picture 2"/>
+                    <pic:cNvPr id="0" name="Picture 1"/>
                     <pic:cNvPicPr>
                       <a:picLocks noChangeAspect="1" noChangeArrowheads="1"/>
                     </pic:cNvPicPr>
@@ -60,7 +60,7 @@
                   <pic:spPr bwMode="auto">
                     <a:xfrm>
                       <a:off x="0" y="0"/>
-                      <a:ext cx="1234440" cy="1234440"/>
+                      <a:ext cx="1133475" cy="1133475"/>
                     </a:xfrm>
                     <a:prstGeom prst="rect">
                       <a:avLst/>
@@ -327,7 +327,15 @@
         <w:rPr>
           <w:rFonts w:ascii="Times New Roman" w:hAnsi="Times New Roman" w:cs="Times New Roman"/>
         </w:rPr>
-        <w:t xml:space="preserve">maksymalnie dwóch. Każdy z instruktorów zaczyna pracę o </w:t>
+        <w:t>maksymalnie dwóch. Każdy z instruktorów zaczyna pracę o</w:t>
+      </w:r>
+      <w:bookmarkStart w:id="0" w:name="_GoBack"/>
+      <w:bookmarkEnd w:id="0"/>
+      <w:r>
+        <w:rPr>
+          <w:rFonts w:ascii="Times New Roman" w:hAnsi="Times New Roman" w:cs="Times New Roman"/>
+        </w:rPr>
+        <w:t xml:space="preserve"> </w:t>
       </w:r>
       <w:r>
         <w:rPr>
@@ -900,8 +908,6 @@
           <w:rFonts w:ascii="Times New Roman" w:hAnsi="Times New Roman" w:cs="Times New Roman"/>
         </w:rPr>
       </w:pPr>
-      <w:bookmarkStart w:id="0" w:name="_GoBack"/>
-      <w:bookmarkEnd w:id="0"/>
       <w:r>
         <w:rPr>
           <w:rFonts w:ascii="Times New Roman" w:hAnsi="Times New Roman" w:cs="Times New Roman"/>
@@ -1724,7 +1730,7 @@
 </file>
 
 <file path=customXml/itemProps1.xml><?xml version="1.0" encoding="utf-8"?>
-<ds:datastoreItem xmlns:ds="http://schemas.openxmlformats.org/officeDocument/2006/customXml" ds:itemID="{7841F6F9-B3DB-4204-846A-65FBBAC407FD}">
+<ds:datastoreItem xmlns:ds="http://schemas.openxmlformats.org/officeDocument/2006/customXml" ds:itemID="{BAD66EDD-D3AC-4517-84B1-2F87929F9CE4}">
   <ds:schemaRefs>
     <ds:schemaRef ds:uri="http://schemas.openxmlformats.org/officeDocument/2006/bibliography"/>
   </ds:schemaRefs>

</xml_diff>

<commit_message>
mała zmiana w programie ze skryptem, usunięcie atrybutu Age, stworzenie triggera wyliczającego czas zakończenia lekcji praktycznej, skończenie uzupełniania bazy danymi
</commit_message>
<xml_diff>
--- a/BrumBrum_Dokumentacja.docx
+++ b/BrumBrum_Dokumentacja.docx
@@ -315,7 +315,19 @@
         <w:rPr>
           <w:rFonts w:ascii="Times New Roman" w:hAnsi="Times New Roman" w:cs="Times New Roman"/>
         </w:rPr>
-        <w:t xml:space="preserve">na jazdy. Kursant może zapisywać się na jazdy do dowolnego instruktora, jednak zalecane </w:t>
+        <w:t xml:space="preserve">na jazdy. Kursant może zapisywać się na </w:t>
+      </w:r>
+      <w:r>
+        <w:rPr>
+          <w:rFonts w:ascii="Times New Roman" w:hAnsi="Times New Roman" w:cs="Times New Roman"/>
+        </w:rPr>
+        <w:t>lekcje</w:t>
+      </w:r>
+      <w:r>
+        <w:rPr>
+          <w:rFonts w:ascii="Times New Roman" w:hAnsi="Times New Roman" w:cs="Times New Roman"/>
+        </w:rPr>
+        <w:t xml:space="preserve"> do dowolnego instruktora, jednak zalecane </w:t>
       </w:r>
       <w:r>
         <w:rPr>
@@ -327,319 +339,988 @@
         <w:rPr>
           <w:rFonts w:ascii="Times New Roman" w:hAnsi="Times New Roman" w:cs="Times New Roman"/>
         </w:rPr>
-        <w:t>maksymalnie dwóch. Każdy z instruktorów zaczyna pracę o</w:t>
-      </w:r>
+        <w:t xml:space="preserve">maksymalnie dwóch. Każdy z instruktorów zaczyna pracę o </w:t>
+      </w:r>
+      <w:r>
+        <w:rPr>
+          <w:rFonts w:ascii="Times New Roman" w:hAnsi="Times New Roman" w:cs="Times New Roman"/>
+        </w:rPr>
+        <w:t xml:space="preserve">indywidualnie ustalonej godzinie. Praca powyżej </w:t>
+      </w:r>
+      <w:r>
+        <w:rPr>
+          <w:rFonts w:ascii="Times New Roman" w:hAnsi="Times New Roman" w:cs="Times New Roman"/>
+        </w:rPr>
+        <w:t>240</w:t>
+      </w:r>
+      <w:r>
+        <w:rPr>
+          <w:rFonts w:ascii="Times New Roman" w:hAnsi="Times New Roman" w:cs="Times New Roman"/>
+        </w:rPr>
+        <w:t> </w:t>
+      </w:r>
+      <w:r>
+        <w:rPr>
+          <w:rFonts w:ascii="Times New Roman" w:hAnsi="Times New Roman" w:cs="Times New Roman"/>
+        </w:rPr>
+        <w:t xml:space="preserve">godzin </w:t>
+      </w:r>
+      <w:r>
+        <w:rPr>
+          <w:rFonts w:ascii="Times New Roman" w:hAnsi="Times New Roman" w:cs="Times New Roman"/>
+        </w:rPr>
+        <w:t xml:space="preserve">miesięcznie </w:t>
+      </w:r>
+      <w:r>
+        <w:rPr>
+          <w:rFonts w:ascii="Times New Roman" w:hAnsi="Times New Roman" w:cs="Times New Roman"/>
+        </w:rPr>
+        <w:t>jest</w:t>
+      </w:r>
+      <w:r>
+        <w:rPr>
+          <w:rFonts w:ascii="Times New Roman" w:hAnsi="Times New Roman" w:cs="Times New Roman"/>
+        </w:rPr>
+        <w:t xml:space="preserve"> płatna dodatkowo.</w:t>
+      </w:r>
+      <w:r>
+        <w:rPr>
+          <w:rFonts w:ascii="Times New Roman" w:hAnsi="Times New Roman" w:cs="Times New Roman"/>
+        </w:rPr>
+        <w:t xml:space="preserve"> Nadgodziny może p</w:t>
+      </w:r>
+      <w:r>
+        <w:rPr>
+          <w:rFonts w:ascii="Times New Roman" w:hAnsi="Times New Roman" w:cs="Times New Roman"/>
+        </w:rPr>
+        <w:t>rzydzielić jedynie sekretarka w </w:t>
+      </w:r>
+      <w:r>
+        <w:rPr>
+          <w:rFonts w:ascii="Times New Roman" w:hAnsi="Times New Roman" w:cs="Times New Roman"/>
+        </w:rPr>
+        <w:t xml:space="preserve">uzgodnieniu z instruktorem, którego to dotyczy. </w:t>
+      </w:r>
+      <w:r>
+        <w:rPr>
+          <w:rFonts w:ascii="Times New Roman" w:hAnsi="Times New Roman" w:cs="Times New Roman"/>
+          <w:i/>
+          <w:color w:val="AEAAAA" w:themeColor="background2" w:themeShade="BF"/>
+        </w:rPr>
+        <w:t>Przez Internet nie</w:t>
+      </w:r>
+      <w:r>
+        <w:rPr>
+          <w:rFonts w:ascii="Times New Roman" w:hAnsi="Times New Roman" w:cs="Times New Roman"/>
+          <w:i/>
+          <w:color w:val="AEAAAA" w:themeColor="background2" w:themeShade="BF"/>
+        </w:rPr>
+        <w:t xml:space="preserve"> ma możliwości zapisania się na </w:t>
+      </w:r>
+      <w:r>
+        <w:rPr>
+          <w:rFonts w:ascii="Times New Roman" w:hAnsi="Times New Roman" w:cs="Times New Roman"/>
+          <w:i/>
+          <w:color w:val="AEAAAA" w:themeColor="background2" w:themeShade="BF"/>
+        </w:rPr>
+        <w:t>jazdy do danego instruktora w czasie jego nadgodzin.</w:t>
+      </w:r>
+      <w:r>
+        <w:rPr>
+          <w:rFonts w:ascii="Times New Roman" w:hAnsi="Times New Roman" w:cs="Times New Roman"/>
+        </w:rPr>
+        <w:t xml:space="preserve"> </w:t>
+      </w:r>
+      <w:proofErr w:type="spellStart"/>
+      <w:r>
+        <w:rPr>
+          <w:rFonts w:ascii="Times New Roman" w:hAnsi="Times New Roman" w:cs="Times New Roman"/>
+        </w:rPr>
+        <w:t>Fsf</w:t>
+      </w:r>
+      <w:proofErr w:type="spellEnd"/>
+    </w:p>
+    <w:p>
+      <w:pPr>
+        <w:spacing w:after="0"/>
+        <w:ind w:firstLine="708"/>
+        <w:jc w:val="both"/>
+        <w:rPr>
+          <w:rFonts w:ascii="Times New Roman" w:hAnsi="Times New Roman" w:cs="Times New Roman"/>
+        </w:rPr>
+      </w:pPr>
+      <w:r>
+        <w:rPr>
+          <w:rFonts w:ascii="Times New Roman" w:hAnsi="Times New Roman" w:cs="Times New Roman"/>
+        </w:rPr>
+        <w:t xml:space="preserve">Liczba kursantów z dnia na dzień rośnie. Potrzebna jest więc baza </w:t>
+      </w:r>
+      <w:r>
+        <w:rPr>
+          <w:rFonts w:ascii="Times New Roman" w:hAnsi="Times New Roman" w:cs="Times New Roman"/>
+        </w:rPr>
+        <w:t>do przechowania ich </w:t>
+      </w:r>
+      <w:r>
+        <w:rPr>
+          <w:rFonts w:ascii="Times New Roman" w:hAnsi="Times New Roman" w:cs="Times New Roman"/>
+        </w:rPr>
+        <w:t>danych. Przegląd dostępnych godzin u poszczególnych instruktorów lub zeb</w:t>
+      </w:r>
+      <w:r>
+        <w:rPr>
+          <w:rFonts w:ascii="Times New Roman" w:hAnsi="Times New Roman" w:cs="Times New Roman"/>
+        </w:rPr>
+        <w:t>ranie potrzebnych informacji do </w:t>
+      </w:r>
+      <w:r>
+        <w:rPr>
+          <w:rFonts w:ascii="Times New Roman" w:hAnsi="Times New Roman" w:cs="Times New Roman"/>
+        </w:rPr>
+        <w:t>wypłacenia pensji również będzie ułatwione dzięki powstałej bazie danych.</w:t>
+      </w:r>
+    </w:p>
+    <w:p>
+      <w:pPr>
+        <w:spacing w:after="0"/>
+        <w:ind w:firstLine="708"/>
+        <w:jc w:val="both"/>
+        <w:rPr>
+          <w:rFonts w:ascii="Times New Roman" w:hAnsi="Times New Roman" w:cs="Times New Roman"/>
+        </w:rPr>
+      </w:pPr>
+    </w:p>
+    <w:p>
+      <w:pPr>
+        <w:spacing w:after="0"/>
+        <w:jc w:val="both"/>
+        <w:rPr>
+          <w:rFonts w:ascii="Times New Roman" w:hAnsi="Times New Roman" w:cs="Times New Roman"/>
+          <w:sz w:val="28"/>
+        </w:rPr>
+      </w:pPr>
+      <w:r>
+        <w:rPr>
+          <w:rFonts w:ascii="Times New Roman" w:hAnsi="Times New Roman" w:cs="Times New Roman"/>
+          <w:sz w:val="28"/>
+        </w:rPr>
+        <w:t>STRUKTURA BAZY DANYCH</w:t>
+      </w:r>
+    </w:p>
+    <w:p>
+      <w:pPr>
+        <w:spacing w:after="0"/>
+        <w:jc w:val="both"/>
+        <w:rPr>
+          <w:rFonts w:ascii="Times New Roman" w:hAnsi="Times New Roman" w:cs="Times New Roman"/>
+        </w:rPr>
+      </w:pPr>
+      <w:r>
+        <w:rPr>
+          <w:rFonts w:ascii="Times New Roman" w:hAnsi="Times New Roman" w:cs="Times New Roman"/>
+        </w:rPr>
+        <w:tab/>
+      </w:r>
+      <w:r>
+        <w:rPr>
+          <w:rFonts w:ascii="Times New Roman" w:hAnsi="Times New Roman" w:cs="Times New Roman"/>
+        </w:rPr>
+        <w:t xml:space="preserve">Baza danych Szkoły zbudowana jest z </w:t>
+      </w:r>
+      <w:r>
+        <w:rPr>
+          <w:rFonts w:ascii="Times New Roman" w:hAnsi="Times New Roman" w:cs="Times New Roman"/>
+        </w:rPr>
+        <w:t>dwunastu</w:t>
+      </w:r>
+      <w:r>
+        <w:rPr>
+          <w:rFonts w:ascii="Times New Roman" w:hAnsi="Times New Roman" w:cs="Times New Roman"/>
+        </w:rPr>
+        <w:t xml:space="preserve"> tabel</w:t>
+      </w:r>
+      <w:r>
+        <w:rPr>
+          <w:rFonts w:ascii="Times New Roman" w:hAnsi="Times New Roman" w:cs="Times New Roman"/>
+        </w:rPr>
+        <w:t xml:space="preserve"> </w:t>
+      </w:r>
+      <w:r>
+        <w:rPr>
+          <w:rFonts w:ascii="Times New Roman" w:hAnsi="Times New Roman" w:cs="Times New Roman"/>
+        </w:rPr>
+        <w:t>powiązanych ze sobą relacjami różnych typów (1:1, 1:N, M:N), wśród których tylko niektóre są obligatoryjne.</w:t>
+      </w:r>
+    </w:p>
+    <w:p>
+      <w:pPr>
+        <w:spacing w:after="0"/>
+        <w:ind w:firstLine="708"/>
+        <w:jc w:val="both"/>
+        <w:rPr>
+          <w:rFonts w:ascii="Times New Roman" w:hAnsi="Times New Roman" w:cs="Times New Roman"/>
+        </w:rPr>
+      </w:pPr>
+      <w:r>
+        <w:rPr>
+          <w:rFonts w:ascii="Times New Roman" w:hAnsi="Times New Roman" w:cs="Times New Roman"/>
+        </w:rPr>
+        <w:t>Jedna tabela posiada klucz główny złożony</w:t>
+      </w:r>
+      <w:r>
+        <w:rPr>
+          <w:rFonts w:ascii="Times New Roman" w:hAnsi="Times New Roman" w:cs="Times New Roman"/>
+        </w:rPr>
+        <w:t xml:space="preserve"> z kilku atrybutów, kilka z jednego atrybutu,</w:t>
+      </w:r>
+      <w:r>
+        <w:rPr>
+          <w:rFonts w:ascii="Times New Roman" w:hAnsi="Times New Roman" w:cs="Times New Roman"/>
+        </w:rPr>
+        <w:br/>
+      </w:r>
+      <w:r>
+        <w:rPr>
+          <w:rFonts w:ascii="Times New Roman" w:hAnsi="Times New Roman" w:cs="Times New Roman"/>
+        </w:rPr>
+        <w:t>a </w:t>
+      </w:r>
+      <w:r>
+        <w:rPr>
+          <w:rFonts w:ascii="Times New Roman" w:hAnsi="Times New Roman" w:cs="Times New Roman"/>
+        </w:rPr>
+        <w:t xml:space="preserve">inne ze sztucznie wygenerowanego atrybutu typu </w:t>
+      </w:r>
+      <w:proofErr w:type="spellStart"/>
+      <w:r>
+        <w:rPr>
+          <w:rFonts w:ascii="Times New Roman" w:hAnsi="Times New Roman" w:cs="Times New Roman"/>
+          <w:i/>
+        </w:rPr>
+        <w:t>integer</w:t>
+      </w:r>
+      <w:proofErr w:type="spellEnd"/>
+      <w:r>
+        <w:rPr>
+          <w:rFonts w:ascii="Times New Roman" w:hAnsi="Times New Roman" w:cs="Times New Roman"/>
+        </w:rPr>
+        <w:t xml:space="preserve"> (dzięki temu wszelkie późniejsze modyfikacje są wygodniejsze)</w:t>
+      </w:r>
+      <w:r>
+        <w:rPr>
+          <w:rFonts w:ascii="Times New Roman" w:hAnsi="Times New Roman" w:cs="Times New Roman"/>
+        </w:rPr>
+        <w:t>.</w:t>
+      </w:r>
+    </w:p>
+    <w:p>
+      <w:pPr>
+        <w:spacing w:after="0"/>
+        <w:ind w:firstLine="708"/>
+        <w:jc w:val="both"/>
+        <w:rPr>
+          <w:rFonts w:ascii="Times New Roman" w:hAnsi="Times New Roman" w:cs="Times New Roman"/>
+        </w:rPr>
+      </w:pPr>
+      <w:r>
+        <w:rPr>
+          <w:rFonts w:ascii="Times New Roman" w:hAnsi="Times New Roman" w:cs="Times New Roman"/>
+        </w:rPr>
+        <w:t>Wszystkie relacje są w trzeciej postaci normalnej.</w:t>
+      </w:r>
+    </w:p>
+    <w:p>
+      <w:pPr>
+        <w:spacing w:after="0"/>
+        <w:jc w:val="both"/>
+        <w:rPr>
+          <w:rFonts w:ascii="Times New Roman" w:hAnsi="Times New Roman" w:cs="Times New Roman"/>
+        </w:rPr>
+      </w:pPr>
+      <w:r>
+        <w:rPr>
+          <w:rFonts w:ascii="Times New Roman" w:hAnsi="Times New Roman" w:cs="Times New Roman"/>
+        </w:rPr>
+        <w:tab/>
+        <w:t>Model związków encji i model relacyjny znajdują się na końcu dokumentacji.</w:t>
+      </w:r>
+    </w:p>
+    <w:p>
+      <w:pPr>
+        <w:spacing w:after="0"/>
+        <w:jc w:val="both"/>
+        <w:rPr>
+          <w:rFonts w:ascii="Times New Roman" w:hAnsi="Times New Roman" w:cs="Times New Roman"/>
+        </w:rPr>
+      </w:pPr>
+    </w:p>
+    <w:p>
+      <w:pPr>
+        <w:spacing w:after="0"/>
+        <w:jc w:val="both"/>
+        <w:rPr>
+          <w:rFonts w:ascii="Times New Roman" w:hAnsi="Times New Roman" w:cs="Times New Roman"/>
+          <w:color w:val="AEAAAA" w:themeColor="background2" w:themeShade="BF"/>
+          <w:sz w:val="28"/>
+        </w:rPr>
+      </w:pPr>
+      <w:r>
+        <w:rPr>
+          <w:rFonts w:ascii="Times New Roman" w:hAnsi="Times New Roman" w:cs="Times New Roman"/>
+          <w:color w:val="AEAAAA" w:themeColor="background2" w:themeShade="BF"/>
+          <w:sz w:val="28"/>
+        </w:rPr>
+        <w:t>WIDOKI</w:t>
+      </w:r>
+    </w:p>
+    <w:p>
+      <w:pPr>
+        <w:spacing w:after="0"/>
+        <w:jc w:val="both"/>
+        <w:rPr>
+          <w:rFonts w:ascii="Times New Roman" w:hAnsi="Times New Roman" w:cs="Times New Roman"/>
+        </w:rPr>
+      </w:pPr>
+    </w:p>
+    <w:p>
+      <w:pPr>
+        <w:spacing w:after="0"/>
+        <w:jc w:val="both"/>
+        <w:rPr>
+          <w:rFonts w:ascii="Times New Roman" w:hAnsi="Times New Roman" w:cs="Times New Roman"/>
+        </w:rPr>
+      </w:pPr>
+    </w:p>
+    <w:p>
+      <w:pPr>
+        <w:spacing w:after="0"/>
+        <w:jc w:val="both"/>
+        <w:rPr>
+          <w:rFonts w:ascii="Times New Roman" w:hAnsi="Times New Roman" w:cs="Times New Roman"/>
+          <w:color w:val="AEAAAA" w:themeColor="background2" w:themeShade="BF"/>
+          <w:sz w:val="28"/>
+        </w:rPr>
+      </w:pPr>
+      <w:r>
+        <w:rPr>
+          <w:rFonts w:ascii="Times New Roman" w:hAnsi="Times New Roman" w:cs="Times New Roman"/>
+          <w:color w:val="AEAAAA" w:themeColor="background2" w:themeShade="BF"/>
+          <w:sz w:val="28"/>
+        </w:rPr>
+        <w:t>WYZWALACZE</w:t>
+      </w:r>
+    </w:p>
+    <w:p>
+      <w:pPr>
+        <w:spacing w:after="0"/>
+        <w:ind w:firstLine="708"/>
+        <w:jc w:val="both"/>
+        <w:rPr>
+          <w:rFonts w:ascii="Times New Roman" w:hAnsi="Times New Roman" w:cs="Times New Roman"/>
+        </w:rPr>
+      </w:pPr>
+      <w:r>
+        <w:rPr>
+          <w:rFonts w:ascii="Times New Roman" w:hAnsi="Times New Roman" w:cs="Times New Roman"/>
+        </w:rPr>
+        <w:t xml:space="preserve">Z czasem w bazie danych przybywa rekordów. Rekordy w tabelach, w których kluczem głównym jest sztucznie generowany atrybut,  są numerowane kolejno liczbami naturalnymi. Wykorzystywane są do tego wyzwalacze  </w:t>
+      </w:r>
+      <w:proofErr w:type="spellStart"/>
+      <w:r>
+        <w:rPr>
+          <w:rFonts w:ascii="Times New Roman" w:hAnsi="Times New Roman" w:cs="Times New Roman"/>
+          <w:i/>
+        </w:rPr>
+        <w:t>address_ID_addr_trg</w:t>
+      </w:r>
+      <w:proofErr w:type="spellEnd"/>
+      <w:r>
+        <w:rPr>
+          <w:rFonts w:ascii="Times New Roman" w:hAnsi="Times New Roman" w:cs="Times New Roman"/>
+        </w:rPr>
+        <w:t xml:space="preserve">, </w:t>
+      </w:r>
+      <w:proofErr w:type="spellStart"/>
+      <w:r>
+        <w:rPr>
+          <w:rFonts w:ascii="Times New Roman" w:hAnsi="Times New Roman" w:cs="Times New Roman"/>
+          <w:i/>
+        </w:rPr>
+        <w:t>employee_ID_</w:t>
+      </w:r>
+      <w:r>
+        <w:rPr>
+          <w:rFonts w:ascii="Times New Roman" w:hAnsi="Times New Roman" w:cs="Times New Roman"/>
+          <w:i/>
+        </w:rPr>
+        <w:t>emp</w:t>
+      </w:r>
+      <w:r>
+        <w:rPr>
+          <w:rFonts w:ascii="Times New Roman" w:hAnsi="Times New Roman" w:cs="Times New Roman"/>
+          <w:i/>
+        </w:rPr>
+        <w:t>_trg</w:t>
+      </w:r>
+      <w:proofErr w:type="spellEnd"/>
+      <w:r>
+        <w:rPr>
+          <w:rFonts w:ascii="Times New Roman" w:hAnsi="Times New Roman" w:cs="Times New Roman"/>
+          <w:i/>
+        </w:rPr>
+        <w:t xml:space="preserve">, </w:t>
+      </w:r>
+      <w:proofErr w:type="spellStart"/>
+      <w:r>
+        <w:rPr>
+          <w:rFonts w:ascii="Times New Roman" w:hAnsi="Times New Roman" w:cs="Times New Roman"/>
+          <w:i/>
+        </w:rPr>
+        <w:t>trainee</w:t>
+      </w:r>
+      <w:r>
+        <w:rPr>
+          <w:rFonts w:ascii="Times New Roman" w:hAnsi="Times New Roman" w:cs="Times New Roman"/>
+          <w:i/>
+        </w:rPr>
+        <w:t>_ID_</w:t>
+      </w:r>
+      <w:r>
+        <w:rPr>
+          <w:rFonts w:ascii="Times New Roman" w:hAnsi="Times New Roman" w:cs="Times New Roman"/>
+          <w:i/>
+        </w:rPr>
+        <w:t>trn</w:t>
+      </w:r>
+      <w:r>
+        <w:rPr>
+          <w:rFonts w:ascii="Times New Roman" w:hAnsi="Times New Roman" w:cs="Times New Roman"/>
+          <w:i/>
+        </w:rPr>
+        <w:t>_trg</w:t>
+      </w:r>
+      <w:proofErr w:type="spellEnd"/>
+      <w:r>
+        <w:rPr>
+          <w:rFonts w:ascii="Times New Roman" w:hAnsi="Times New Roman" w:cs="Times New Roman"/>
+        </w:rPr>
+        <w:t xml:space="preserve">, </w:t>
+      </w:r>
+      <w:proofErr w:type="spellStart"/>
+      <w:r>
+        <w:rPr>
+          <w:rFonts w:ascii="Times New Roman" w:hAnsi="Times New Roman" w:cs="Times New Roman"/>
+          <w:i/>
+        </w:rPr>
+        <w:t>word</w:t>
+      </w:r>
+      <w:r>
+        <w:rPr>
+          <w:rFonts w:ascii="Times New Roman" w:hAnsi="Times New Roman" w:cs="Times New Roman"/>
+          <w:i/>
+        </w:rPr>
+        <w:t>_ID_</w:t>
+      </w:r>
+      <w:r>
+        <w:rPr>
+          <w:rFonts w:ascii="Times New Roman" w:hAnsi="Times New Roman" w:cs="Times New Roman"/>
+          <w:i/>
+        </w:rPr>
+        <w:t>word</w:t>
+      </w:r>
+      <w:r>
+        <w:rPr>
+          <w:rFonts w:ascii="Times New Roman" w:hAnsi="Times New Roman" w:cs="Times New Roman"/>
+          <w:i/>
+        </w:rPr>
+        <w:t>_trg</w:t>
+      </w:r>
+      <w:proofErr w:type="spellEnd"/>
+      <w:r>
+        <w:rPr>
+          <w:rFonts w:ascii="Times New Roman" w:hAnsi="Times New Roman" w:cs="Times New Roman"/>
+        </w:rPr>
+        <w:t xml:space="preserve">, </w:t>
+      </w:r>
+      <w:proofErr w:type="spellStart"/>
+      <w:r>
+        <w:rPr>
+          <w:rFonts w:ascii="Times New Roman" w:hAnsi="Times New Roman" w:cs="Times New Roman"/>
+          <w:i/>
+        </w:rPr>
+        <w:t>exam</w:t>
+      </w:r>
+      <w:r>
+        <w:rPr>
+          <w:rFonts w:ascii="Times New Roman" w:hAnsi="Times New Roman" w:cs="Times New Roman"/>
+          <w:i/>
+        </w:rPr>
+        <w:t>_ID_</w:t>
+      </w:r>
+      <w:r>
+        <w:rPr>
+          <w:rFonts w:ascii="Times New Roman" w:hAnsi="Times New Roman" w:cs="Times New Roman"/>
+          <w:i/>
+        </w:rPr>
+        <w:t>exam</w:t>
+      </w:r>
+      <w:r>
+        <w:rPr>
+          <w:rFonts w:ascii="Times New Roman" w:hAnsi="Times New Roman" w:cs="Times New Roman"/>
+          <w:i/>
+        </w:rPr>
+        <w:t>_trg</w:t>
+      </w:r>
+      <w:proofErr w:type="spellEnd"/>
+      <w:r>
+        <w:rPr>
+          <w:rFonts w:ascii="Times New Roman" w:hAnsi="Times New Roman" w:cs="Times New Roman"/>
+          <w:i/>
+        </w:rPr>
+        <w:t xml:space="preserve">, </w:t>
+      </w:r>
+      <w:proofErr w:type="spellStart"/>
+      <w:r>
+        <w:rPr>
+          <w:rFonts w:ascii="Times New Roman" w:hAnsi="Times New Roman" w:cs="Times New Roman"/>
+          <w:i/>
+        </w:rPr>
+        <w:t>vehicle</w:t>
+      </w:r>
+      <w:r>
+        <w:rPr>
+          <w:rFonts w:ascii="Times New Roman" w:hAnsi="Times New Roman" w:cs="Times New Roman"/>
+          <w:i/>
+        </w:rPr>
+        <w:t>_ID_</w:t>
+      </w:r>
+      <w:r>
+        <w:rPr>
+          <w:rFonts w:ascii="Times New Roman" w:hAnsi="Times New Roman" w:cs="Times New Roman"/>
+          <w:i/>
+        </w:rPr>
+        <w:t>veh</w:t>
+      </w:r>
+      <w:r>
+        <w:rPr>
+          <w:rFonts w:ascii="Times New Roman" w:hAnsi="Times New Roman" w:cs="Times New Roman"/>
+          <w:i/>
+        </w:rPr>
+        <w:t>_trg</w:t>
+      </w:r>
+      <w:proofErr w:type="spellEnd"/>
+      <w:r>
+        <w:rPr>
+          <w:rFonts w:ascii="Times New Roman" w:hAnsi="Times New Roman" w:cs="Times New Roman"/>
+        </w:rPr>
+        <w:t xml:space="preserve">, </w:t>
+      </w:r>
+      <w:proofErr w:type="spellStart"/>
+      <w:r>
+        <w:rPr>
+          <w:rFonts w:ascii="Times New Roman" w:hAnsi="Times New Roman" w:cs="Times New Roman"/>
+          <w:i/>
+        </w:rPr>
+        <w:t>lesson</w:t>
+      </w:r>
+      <w:r>
+        <w:rPr>
+          <w:rFonts w:ascii="Times New Roman" w:hAnsi="Times New Roman" w:cs="Times New Roman"/>
+          <w:i/>
+        </w:rPr>
+        <w:t>_ID_</w:t>
+      </w:r>
+      <w:r>
+        <w:rPr>
+          <w:rFonts w:ascii="Times New Roman" w:hAnsi="Times New Roman" w:cs="Times New Roman"/>
+          <w:i/>
+        </w:rPr>
+        <w:t>lesson</w:t>
+      </w:r>
+      <w:r>
+        <w:rPr>
+          <w:rFonts w:ascii="Times New Roman" w:hAnsi="Times New Roman" w:cs="Times New Roman"/>
+          <w:i/>
+        </w:rPr>
+        <w:t>_trg</w:t>
+      </w:r>
+      <w:proofErr w:type="spellEnd"/>
+      <w:r>
+        <w:rPr>
+          <w:rFonts w:ascii="Times New Roman" w:hAnsi="Times New Roman" w:cs="Times New Roman"/>
+        </w:rPr>
+        <w:t xml:space="preserve">, oraz odpowiadające sekwencje </w:t>
+      </w:r>
+      <w:proofErr w:type="spellStart"/>
+      <w:r>
+        <w:rPr>
+          <w:rFonts w:ascii="Times New Roman" w:hAnsi="Times New Roman" w:cs="Times New Roman"/>
+          <w:i/>
+        </w:rPr>
+        <w:t>address_ID_addr_seq</w:t>
+      </w:r>
+      <w:proofErr w:type="spellEnd"/>
+      <w:r>
+        <w:rPr>
+          <w:rFonts w:ascii="Times New Roman" w:hAnsi="Times New Roman" w:cs="Times New Roman"/>
+        </w:rPr>
+        <w:t xml:space="preserve">, </w:t>
+      </w:r>
+      <w:proofErr w:type="spellStart"/>
+      <w:r>
+        <w:rPr>
+          <w:rFonts w:ascii="Times New Roman" w:hAnsi="Times New Roman" w:cs="Times New Roman"/>
+          <w:i/>
+        </w:rPr>
+        <w:t>employee_ID_emp_seq</w:t>
+      </w:r>
+      <w:proofErr w:type="spellEnd"/>
+      <w:r>
+        <w:rPr>
+          <w:rFonts w:ascii="Times New Roman" w:hAnsi="Times New Roman" w:cs="Times New Roman"/>
+          <w:i/>
+        </w:rPr>
+        <w:t xml:space="preserve">, </w:t>
+      </w:r>
+      <w:proofErr w:type="spellStart"/>
+      <w:r>
+        <w:rPr>
+          <w:rFonts w:ascii="Times New Roman" w:hAnsi="Times New Roman" w:cs="Times New Roman"/>
+          <w:i/>
+        </w:rPr>
+        <w:t>trainee</w:t>
+      </w:r>
+      <w:r>
+        <w:rPr>
+          <w:rFonts w:ascii="Times New Roman" w:hAnsi="Times New Roman" w:cs="Times New Roman"/>
+          <w:i/>
+        </w:rPr>
+        <w:t>_ID_</w:t>
+      </w:r>
+      <w:r>
+        <w:rPr>
+          <w:rFonts w:ascii="Times New Roman" w:hAnsi="Times New Roman" w:cs="Times New Roman"/>
+          <w:i/>
+        </w:rPr>
+        <w:t>trn</w:t>
+      </w:r>
+      <w:r>
+        <w:rPr>
+          <w:rFonts w:ascii="Times New Roman" w:hAnsi="Times New Roman" w:cs="Times New Roman"/>
+          <w:i/>
+        </w:rPr>
+        <w:t>_seq</w:t>
+      </w:r>
+      <w:proofErr w:type="spellEnd"/>
+      <w:r>
+        <w:rPr>
+          <w:rFonts w:ascii="Times New Roman" w:hAnsi="Times New Roman" w:cs="Times New Roman"/>
+        </w:rPr>
+        <w:t>,</w:t>
+      </w:r>
+      <w:r>
+        <w:rPr>
+          <w:rFonts w:ascii="Times New Roman" w:hAnsi="Times New Roman" w:cs="Times New Roman"/>
+        </w:rPr>
+        <w:t xml:space="preserve"> </w:t>
+      </w:r>
+      <w:proofErr w:type="spellStart"/>
+      <w:r>
+        <w:rPr>
+          <w:rFonts w:ascii="Times New Roman" w:hAnsi="Times New Roman" w:cs="Times New Roman"/>
+          <w:i/>
+        </w:rPr>
+        <w:t>word</w:t>
+      </w:r>
+      <w:r>
+        <w:rPr>
+          <w:rFonts w:ascii="Times New Roman" w:hAnsi="Times New Roman" w:cs="Times New Roman"/>
+          <w:i/>
+        </w:rPr>
+        <w:t>_ID_</w:t>
+      </w:r>
+      <w:r>
+        <w:rPr>
+          <w:rFonts w:ascii="Times New Roman" w:hAnsi="Times New Roman" w:cs="Times New Roman"/>
+          <w:i/>
+        </w:rPr>
+        <w:t>word</w:t>
+      </w:r>
+      <w:r>
+        <w:rPr>
+          <w:rFonts w:ascii="Times New Roman" w:hAnsi="Times New Roman" w:cs="Times New Roman"/>
+          <w:i/>
+        </w:rPr>
+        <w:t>_seq</w:t>
+      </w:r>
+      <w:proofErr w:type="spellEnd"/>
+      <w:r>
+        <w:rPr>
+          <w:rFonts w:ascii="Times New Roman" w:hAnsi="Times New Roman" w:cs="Times New Roman"/>
+        </w:rPr>
+        <w:t>,</w:t>
+      </w:r>
+      <w:r>
+        <w:rPr>
+          <w:rFonts w:ascii="Times New Roman" w:hAnsi="Times New Roman" w:cs="Times New Roman"/>
+        </w:rPr>
+        <w:t xml:space="preserve"> </w:t>
+      </w:r>
+      <w:proofErr w:type="spellStart"/>
+      <w:r>
+        <w:rPr>
+          <w:rFonts w:ascii="Times New Roman" w:hAnsi="Times New Roman" w:cs="Times New Roman"/>
+          <w:i/>
+        </w:rPr>
+        <w:t>exam</w:t>
+      </w:r>
+      <w:r>
+        <w:rPr>
+          <w:rFonts w:ascii="Times New Roman" w:hAnsi="Times New Roman" w:cs="Times New Roman"/>
+          <w:i/>
+        </w:rPr>
+        <w:t>_ID_</w:t>
+      </w:r>
+      <w:r>
+        <w:rPr>
+          <w:rFonts w:ascii="Times New Roman" w:hAnsi="Times New Roman" w:cs="Times New Roman"/>
+          <w:i/>
+        </w:rPr>
+        <w:t>exam</w:t>
+      </w:r>
+      <w:r>
+        <w:rPr>
+          <w:rFonts w:ascii="Times New Roman" w:hAnsi="Times New Roman" w:cs="Times New Roman"/>
+          <w:i/>
+        </w:rPr>
+        <w:t>_seq</w:t>
+      </w:r>
+      <w:proofErr w:type="spellEnd"/>
+      <w:r>
+        <w:rPr>
+          <w:rFonts w:ascii="Times New Roman" w:hAnsi="Times New Roman" w:cs="Times New Roman"/>
+        </w:rPr>
+        <w:t>,</w:t>
+      </w:r>
+      <w:r>
+        <w:rPr>
+          <w:rFonts w:ascii="Times New Roman" w:hAnsi="Times New Roman" w:cs="Times New Roman"/>
+        </w:rPr>
+        <w:t xml:space="preserve"> </w:t>
+      </w:r>
+      <w:proofErr w:type="spellStart"/>
+      <w:r>
+        <w:rPr>
+          <w:rFonts w:ascii="Times New Roman" w:hAnsi="Times New Roman" w:cs="Times New Roman"/>
+          <w:i/>
+        </w:rPr>
+        <w:t>vehicle</w:t>
+      </w:r>
+      <w:r>
+        <w:rPr>
+          <w:rFonts w:ascii="Times New Roman" w:hAnsi="Times New Roman" w:cs="Times New Roman"/>
+          <w:i/>
+        </w:rPr>
+        <w:t>_ID_</w:t>
+      </w:r>
+      <w:r>
+        <w:rPr>
+          <w:rFonts w:ascii="Times New Roman" w:hAnsi="Times New Roman" w:cs="Times New Roman"/>
+          <w:i/>
+        </w:rPr>
+        <w:t>veh</w:t>
+      </w:r>
+      <w:r>
+        <w:rPr>
+          <w:rFonts w:ascii="Times New Roman" w:hAnsi="Times New Roman" w:cs="Times New Roman"/>
+          <w:i/>
+        </w:rPr>
+        <w:t>_seq</w:t>
+      </w:r>
+      <w:proofErr w:type="spellEnd"/>
+      <w:r>
+        <w:rPr>
+          <w:rFonts w:ascii="Times New Roman" w:hAnsi="Times New Roman" w:cs="Times New Roman"/>
+        </w:rPr>
+        <w:t xml:space="preserve">, </w:t>
+      </w:r>
+      <w:proofErr w:type="spellStart"/>
+      <w:r>
+        <w:rPr>
+          <w:rFonts w:ascii="Times New Roman" w:hAnsi="Times New Roman" w:cs="Times New Roman"/>
+          <w:i/>
+        </w:rPr>
+        <w:t>lesson</w:t>
+      </w:r>
+      <w:r>
+        <w:rPr>
+          <w:rFonts w:ascii="Times New Roman" w:hAnsi="Times New Roman" w:cs="Times New Roman"/>
+          <w:i/>
+        </w:rPr>
+        <w:t>_ID_</w:t>
+      </w:r>
+      <w:r>
+        <w:rPr>
+          <w:rFonts w:ascii="Times New Roman" w:hAnsi="Times New Roman" w:cs="Times New Roman"/>
+          <w:i/>
+        </w:rPr>
+        <w:t>lesson</w:t>
+      </w:r>
+      <w:r>
+        <w:rPr>
+          <w:rFonts w:ascii="Times New Roman" w:hAnsi="Times New Roman" w:cs="Times New Roman"/>
+          <w:i/>
+        </w:rPr>
+        <w:t>_seq</w:t>
+      </w:r>
+      <w:proofErr w:type="spellEnd"/>
+      <w:r>
+        <w:rPr>
+          <w:rFonts w:ascii="Times New Roman" w:hAnsi="Times New Roman" w:cs="Times New Roman"/>
+        </w:rPr>
+        <w:t>.</w:t>
+      </w:r>
+    </w:p>
+    <w:p>
+      <w:pPr>
+        <w:spacing w:after="0"/>
+        <w:ind w:firstLine="708"/>
+        <w:jc w:val="both"/>
+        <w:rPr>
+          <w:rFonts w:ascii="Times New Roman" w:hAnsi="Times New Roman" w:cs="Times New Roman"/>
+        </w:rPr>
+      </w:pPr>
+      <w:r>
+        <w:rPr>
+          <w:rFonts w:ascii="Times New Roman" w:hAnsi="Times New Roman" w:cs="Times New Roman"/>
+        </w:rPr>
+        <w:t xml:space="preserve">W tabeli </w:t>
+      </w:r>
+      <w:r>
+        <w:rPr>
+          <w:rFonts w:ascii="Times New Roman" w:hAnsi="Times New Roman" w:cs="Times New Roman"/>
+          <w:i/>
+        </w:rPr>
+        <w:t>LESSON</w:t>
+      </w:r>
+      <w:r>
+        <w:rPr>
+          <w:rFonts w:ascii="Times New Roman" w:hAnsi="Times New Roman" w:cs="Times New Roman"/>
+        </w:rPr>
+        <w:t xml:space="preserve"> znajduje się atrybut pochodny </w:t>
+      </w:r>
+      <w:proofErr w:type="spellStart"/>
+      <w:r>
+        <w:rPr>
+          <w:rFonts w:ascii="Times New Roman" w:hAnsi="Times New Roman" w:cs="Times New Roman"/>
+          <w:i/>
+        </w:rPr>
+        <w:t>Finish_time</w:t>
+      </w:r>
+      <w:proofErr w:type="spellEnd"/>
+      <w:r>
+        <w:rPr>
+          <w:rFonts w:ascii="Times New Roman" w:hAnsi="Times New Roman" w:cs="Times New Roman"/>
+        </w:rPr>
+        <w:t xml:space="preserve">, który jest wyliczany na podstawie atrybutu </w:t>
+      </w:r>
+      <w:proofErr w:type="spellStart"/>
+      <w:r>
+        <w:rPr>
+          <w:rFonts w:ascii="Times New Roman" w:hAnsi="Times New Roman" w:cs="Times New Roman"/>
+          <w:i/>
+        </w:rPr>
+        <w:t>Starting_time</w:t>
+      </w:r>
+      <w:proofErr w:type="spellEnd"/>
+      <w:r>
+        <w:rPr>
+          <w:rFonts w:ascii="Times New Roman" w:hAnsi="Times New Roman" w:cs="Times New Roman"/>
+        </w:rPr>
+        <w:t xml:space="preserve"> oraz </w:t>
+      </w:r>
+      <w:proofErr w:type="spellStart"/>
+      <w:r>
+        <w:rPr>
+          <w:rFonts w:ascii="Times New Roman" w:hAnsi="Times New Roman" w:cs="Times New Roman"/>
+          <w:i/>
+        </w:rPr>
+        <w:t>How_long</w:t>
+      </w:r>
+      <w:proofErr w:type="spellEnd"/>
+      <w:r>
+        <w:rPr>
+          <w:rFonts w:ascii="Times New Roman" w:hAnsi="Times New Roman" w:cs="Times New Roman"/>
+        </w:rPr>
+        <w:t xml:space="preserve"> z tabeli </w:t>
+      </w:r>
+      <w:r>
+        <w:rPr>
+          <w:rFonts w:ascii="Times New Roman" w:hAnsi="Times New Roman" w:cs="Times New Roman"/>
+          <w:i/>
+        </w:rPr>
+        <w:t>AREA</w:t>
+      </w:r>
+      <w:r>
+        <w:rPr>
+          <w:rFonts w:ascii="Times New Roman" w:hAnsi="Times New Roman" w:cs="Times New Roman"/>
+        </w:rPr>
+        <w:t xml:space="preserve">. Do tego potrzebny był wyzwalacz </w:t>
+      </w:r>
+      <w:proofErr w:type="spellStart"/>
+      <w:r>
+        <w:rPr>
+          <w:rFonts w:ascii="Times New Roman" w:hAnsi="Times New Roman" w:cs="Times New Roman"/>
+          <w:i/>
+        </w:rPr>
+        <w:t>lesson_Finish_time_trg</w:t>
+      </w:r>
+      <w:proofErr w:type="spellEnd"/>
+      <w:r>
+        <w:rPr>
+          <w:rFonts w:ascii="Times New Roman" w:hAnsi="Times New Roman" w:cs="Times New Roman"/>
+        </w:rPr>
+        <w:t>.</w:t>
+      </w:r>
+    </w:p>
+    <w:p>
+      <w:pPr>
+        <w:spacing w:after="0"/>
+        <w:jc w:val="both"/>
+        <w:rPr>
+          <w:rFonts w:ascii="Times New Roman" w:hAnsi="Times New Roman" w:cs="Times New Roman"/>
+        </w:rPr>
+      </w:pPr>
+    </w:p>
+    <w:p>
+      <w:pPr>
+        <w:spacing w:after="0"/>
+        <w:jc w:val="both"/>
+        <w:rPr>
+          <w:rFonts w:ascii="Times New Roman" w:hAnsi="Times New Roman" w:cs="Times New Roman"/>
+          <w:color w:val="AEAAAA" w:themeColor="background2" w:themeShade="BF"/>
+          <w:sz w:val="28"/>
+        </w:rPr>
+      </w:pPr>
+      <w:r>
+        <w:rPr>
+          <w:rFonts w:ascii="Times New Roman" w:hAnsi="Times New Roman" w:cs="Times New Roman"/>
+          <w:color w:val="AEAAAA" w:themeColor="background2" w:themeShade="BF"/>
+          <w:sz w:val="28"/>
+        </w:rPr>
+        <w:t>PROCEDURY I FUNKCJE</w:t>
+      </w:r>
+    </w:p>
+    <w:p>
+      <w:pPr>
+        <w:spacing w:after="0"/>
+        <w:jc w:val="both"/>
+        <w:rPr>
+          <w:rFonts w:ascii="Times New Roman" w:hAnsi="Times New Roman" w:cs="Times New Roman"/>
+        </w:rPr>
+      </w:pPr>
       <w:bookmarkStart w:id="0" w:name="_GoBack"/>
       <w:bookmarkEnd w:id="0"/>
-      <w:r>
-        <w:rPr>
-          <w:rFonts w:ascii="Times New Roman" w:hAnsi="Times New Roman" w:cs="Times New Roman"/>
-        </w:rPr>
-        <w:t xml:space="preserve"> </w:t>
-      </w:r>
-      <w:r>
-        <w:rPr>
-          <w:rFonts w:ascii="Times New Roman" w:hAnsi="Times New Roman" w:cs="Times New Roman"/>
-        </w:rPr>
-        <w:t xml:space="preserve">indywidualnie ustalonej godzinie. Praca powyżej </w:t>
-      </w:r>
-      <w:r>
-        <w:rPr>
-          <w:rFonts w:ascii="Times New Roman" w:hAnsi="Times New Roman" w:cs="Times New Roman"/>
-        </w:rPr>
-        <w:t>240</w:t>
-      </w:r>
-      <w:r>
-        <w:rPr>
-          <w:rFonts w:ascii="Times New Roman" w:hAnsi="Times New Roman" w:cs="Times New Roman"/>
-        </w:rPr>
-        <w:t> </w:t>
-      </w:r>
-      <w:r>
-        <w:rPr>
-          <w:rFonts w:ascii="Times New Roman" w:hAnsi="Times New Roman" w:cs="Times New Roman"/>
-        </w:rPr>
-        <w:t xml:space="preserve">godzin </w:t>
-      </w:r>
-      <w:r>
-        <w:rPr>
-          <w:rFonts w:ascii="Times New Roman" w:hAnsi="Times New Roman" w:cs="Times New Roman"/>
-        </w:rPr>
-        <w:t xml:space="preserve">miesięcznie </w:t>
-      </w:r>
-      <w:r>
-        <w:rPr>
-          <w:rFonts w:ascii="Times New Roman" w:hAnsi="Times New Roman" w:cs="Times New Roman"/>
-        </w:rPr>
-        <w:t>jest</w:t>
-      </w:r>
-      <w:r>
-        <w:rPr>
-          <w:rFonts w:ascii="Times New Roman" w:hAnsi="Times New Roman" w:cs="Times New Roman"/>
-        </w:rPr>
-        <w:t xml:space="preserve"> płatna dodatkowo.</w:t>
-      </w:r>
-      <w:r>
-        <w:rPr>
-          <w:rFonts w:ascii="Times New Roman" w:hAnsi="Times New Roman" w:cs="Times New Roman"/>
-        </w:rPr>
-        <w:t xml:space="preserve"> Nadgodziny może p</w:t>
-      </w:r>
-      <w:r>
-        <w:rPr>
-          <w:rFonts w:ascii="Times New Roman" w:hAnsi="Times New Roman" w:cs="Times New Roman"/>
-        </w:rPr>
-        <w:t>rzydzielić jedynie sekretarka w </w:t>
-      </w:r>
-      <w:r>
-        <w:rPr>
-          <w:rFonts w:ascii="Times New Roman" w:hAnsi="Times New Roman" w:cs="Times New Roman"/>
-        </w:rPr>
-        <w:t xml:space="preserve">uzgodnieniu z instruktorem, którego to dotyczy. </w:t>
-      </w:r>
-      <w:r>
-        <w:rPr>
-          <w:rFonts w:ascii="Times New Roman" w:hAnsi="Times New Roman" w:cs="Times New Roman"/>
-          <w:i/>
-          <w:color w:val="AEAAAA" w:themeColor="background2" w:themeShade="BF"/>
-        </w:rPr>
-        <w:t>Przez Internet nie</w:t>
-      </w:r>
-      <w:r>
-        <w:rPr>
-          <w:rFonts w:ascii="Times New Roman" w:hAnsi="Times New Roman" w:cs="Times New Roman"/>
-          <w:i/>
-          <w:color w:val="AEAAAA" w:themeColor="background2" w:themeShade="BF"/>
-        </w:rPr>
-        <w:t xml:space="preserve"> ma możliwości zapisania się na </w:t>
-      </w:r>
-      <w:r>
-        <w:rPr>
-          <w:rFonts w:ascii="Times New Roman" w:hAnsi="Times New Roman" w:cs="Times New Roman"/>
-          <w:i/>
-          <w:color w:val="AEAAAA" w:themeColor="background2" w:themeShade="BF"/>
-        </w:rPr>
-        <w:t>jazdy do danego instruktora w czasie jego nadgodzin.</w:t>
-      </w:r>
-      <w:r>
-        <w:rPr>
-          <w:rFonts w:ascii="Times New Roman" w:hAnsi="Times New Roman" w:cs="Times New Roman"/>
-        </w:rPr>
-        <w:t xml:space="preserve"> </w:t>
-      </w:r>
-      <w:proofErr w:type="spellStart"/>
-      <w:r>
-        <w:rPr>
-          <w:rFonts w:ascii="Times New Roman" w:hAnsi="Times New Roman" w:cs="Times New Roman"/>
-        </w:rPr>
-        <w:t>Fsf</w:t>
-      </w:r>
-      <w:proofErr w:type="spellEnd"/>
-    </w:p>
-    <w:p>
-      <w:pPr>
-        <w:spacing w:after="0"/>
-        <w:ind w:firstLine="708"/>
-        <w:jc w:val="both"/>
-        <w:rPr>
-          <w:rFonts w:ascii="Times New Roman" w:hAnsi="Times New Roman" w:cs="Times New Roman"/>
-        </w:rPr>
-      </w:pPr>
-      <w:r>
-        <w:rPr>
-          <w:rFonts w:ascii="Times New Roman" w:hAnsi="Times New Roman" w:cs="Times New Roman"/>
-        </w:rPr>
-        <w:t xml:space="preserve">Liczba kursantów z dnia na dzień rośnie. Potrzebna jest więc baza </w:t>
-      </w:r>
-      <w:r>
-        <w:rPr>
-          <w:rFonts w:ascii="Times New Roman" w:hAnsi="Times New Roman" w:cs="Times New Roman"/>
-        </w:rPr>
-        <w:t>do przechowania ich </w:t>
-      </w:r>
-      <w:r>
-        <w:rPr>
-          <w:rFonts w:ascii="Times New Roman" w:hAnsi="Times New Roman" w:cs="Times New Roman"/>
-        </w:rPr>
-        <w:t>danych. Przegląd dostępnych godzin u poszczególnych instruktorów lub zeb</w:t>
-      </w:r>
-      <w:r>
-        <w:rPr>
-          <w:rFonts w:ascii="Times New Roman" w:hAnsi="Times New Roman" w:cs="Times New Roman"/>
-        </w:rPr>
-        <w:t>ranie potrzebnych informacji do </w:t>
-      </w:r>
-      <w:r>
-        <w:rPr>
-          <w:rFonts w:ascii="Times New Roman" w:hAnsi="Times New Roman" w:cs="Times New Roman"/>
-        </w:rPr>
-        <w:t>wypłacenia pensji również będzie ułatwione dzięki powstałej bazie danych.</w:t>
-      </w:r>
-    </w:p>
-    <w:p>
-      <w:pPr>
-        <w:spacing w:after="0"/>
-        <w:ind w:firstLine="708"/>
-        <w:jc w:val="both"/>
-        <w:rPr>
-          <w:rFonts w:ascii="Times New Roman" w:hAnsi="Times New Roman" w:cs="Times New Roman"/>
-        </w:rPr>
-      </w:pPr>
-    </w:p>
-    <w:p>
-      <w:pPr>
-        <w:spacing w:after="0"/>
-        <w:jc w:val="both"/>
-        <w:rPr>
-          <w:rFonts w:ascii="Times New Roman" w:hAnsi="Times New Roman" w:cs="Times New Roman"/>
-          <w:sz w:val="28"/>
-        </w:rPr>
-      </w:pPr>
-      <w:r>
-        <w:rPr>
-          <w:rFonts w:ascii="Times New Roman" w:hAnsi="Times New Roman" w:cs="Times New Roman"/>
-          <w:sz w:val="28"/>
-        </w:rPr>
-        <w:t>STRUKTURA BAZY DANYCH</w:t>
-      </w:r>
-    </w:p>
-    <w:p>
-      <w:pPr>
-        <w:spacing w:after="0"/>
-        <w:jc w:val="both"/>
-        <w:rPr>
-          <w:rFonts w:ascii="Times New Roman" w:hAnsi="Times New Roman" w:cs="Times New Roman"/>
-        </w:rPr>
-      </w:pPr>
-      <w:r>
-        <w:rPr>
-          <w:rFonts w:ascii="Times New Roman" w:hAnsi="Times New Roman" w:cs="Times New Roman"/>
-        </w:rPr>
-        <w:tab/>
-      </w:r>
-      <w:r>
-        <w:rPr>
-          <w:rFonts w:ascii="Times New Roman" w:hAnsi="Times New Roman" w:cs="Times New Roman"/>
-        </w:rPr>
-        <w:t xml:space="preserve">Baza danych Szkoły zbudowana jest z </w:t>
-      </w:r>
-      <w:r>
-        <w:rPr>
-          <w:rFonts w:ascii="Times New Roman" w:hAnsi="Times New Roman" w:cs="Times New Roman"/>
-        </w:rPr>
-        <w:t>dwunastu</w:t>
-      </w:r>
-      <w:r>
-        <w:rPr>
-          <w:rFonts w:ascii="Times New Roman" w:hAnsi="Times New Roman" w:cs="Times New Roman"/>
-        </w:rPr>
-        <w:t xml:space="preserve"> tabel</w:t>
-      </w:r>
-      <w:r>
-        <w:rPr>
-          <w:rFonts w:ascii="Times New Roman" w:hAnsi="Times New Roman" w:cs="Times New Roman"/>
-        </w:rPr>
-        <w:t xml:space="preserve"> </w:t>
-      </w:r>
-      <w:r>
-        <w:rPr>
-          <w:rFonts w:ascii="Times New Roman" w:hAnsi="Times New Roman" w:cs="Times New Roman"/>
-        </w:rPr>
-        <w:t>powiązanych ze sobą relacjami różnych typów (1:1, 1:N, M:N), wśród których tylko niektóre są obligatoryjne.</w:t>
-      </w:r>
-    </w:p>
-    <w:p>
-      <w:pPr>
-        <w:spacing w:after="0"/>
-        <w:ind w:firstLine="708"/>
-        <w:jc w:val="both"/>
-        <w:rPr>
-          <w:rFonts w:ascii="Times New Roman" w:hAnsi="Times New Roman" w:cs="Times New Roman"/>
-        </w:rPr>
-      </w:pPr>
-      <w:r>
-        <w:rPr>
-          <w:rFonts w:ascii="Times New Roman" w:hAnsi="Times New Roman" w:cs="Times New Roman"/>
-        </w:rPr>
-        <w:t>Jedna tabela posiada klucz główny złożony</w:t>
-      </w:r>
-      <w:r>
-        <w:rPr>
-          <w:rFonts w:ascii="Times New Roman" w:hAnsi="Times New Roman" w:cs="Times New Roman"/>
-        </w:rPr>
-        <w:t xml:space="preserve"> z kilku atrybutów, kilka z jednego atrybutu,</w:t>
-      </w:r>
-      <w:r>
-        <w:rPr>
-          <w:rFonts w:ascii="Times New Roman" w:hAnsi="Times New Roman" w:cs="Times New Roman"/>
-        </w:rPr>
-        <w:br/>
-      </w:r>
-      <w:r>
-        <w:rPr>
-          <w:rFonts w:ascii="Times New Roman" w:hAnsi="Times New Roman" w:cs="Times New Roman"/>
-        </w:rPr>
-        <w:t>a </w:t>
-      </w:r>
-      <w:r>
-        <w:rPr>
-          <w:rFonts w:ascii="Times New Roman" w:hAnsi="Times New Roman" w:cs="Times New Roman"/>
-        </w:rPr>
-        <w:t xml:space="preserve">inne ze sztucznie wygenerowanego atrybutu typu </w:t>
-      </w:r>
-      <w:proofErr w:type="spellStart"/>
-      <w:r>
-        <w:rPr>
-          <w:rFonts w:ascii="Times New Roman" w:hAnsi="Times New Roman" w:cs="Times New Roman"/>
-          <w:i/>
-        </w:rPr>
-        <w:t>integer</w:t>
-      </w:r>
-      <w:proofErr w:type="spellEnd"/>
-      <w:r>
-        <w:rPr>
-          <w:rFonts w:ascii="Times New Roman" w:hAnsi="Times New Roman" w:cs="Times New Roman"/>
-        </w:rPr>
-        <w:t xml:space="preserve"> (dzięki temu wszelkie późniejsze modyfikacje są wygodniejsze)</w:t>
-      </w:r>
-      <w:r>
-        <w:rPr>
-          <w:rFonts w:ascii="Times New Roman" w:hAnsi="Times New Roman" w:cs="Times New Roman"/>
-        </w:rPr>
-        <w:t>.</w:t>
-      </w:r>
-    </w:p>
-    <w:p>
-      <w:pPr>
-        <w:spacing w:after="0"/>
-        <w:ind w:firstLine="708"/>
-        <w:jc w:val="both"/>
-        <w:rPr>
-          <w:rFonts w:ascii="Times New Roman" w:hAnsi="Times New Roman" w:cs="Times New Roman"/>
-        </w:rPr>
-      </w:pPr>
-      <w:r>
-        <w:rPr>
-          <w:rFonts w:ascii="Times New Roman" w:hAnsi="Times New Roman" w:cs="Times New Roman"/>
-        </w:rPr>
-        <w:t>Wszystkie relacje są w trzeciej postaci normalnej.</w:t>
-      </w:r>
-    </w:p>
-    <w:p>
-      <w:pPr>
-        <w:spacing w:after="0"/>
-        <w:jc w:val="both"/>
-        <w:rPr>
-          <w:rFonts w:ascii="Times New Roman" w:hAnsi="Times New Roman" w:cs="Times New Roman"/>
-        </w:rPr>
-      </w:pPr>
-      <w:r>
-        <w:rPr>
-          <w:rFonts w:ascii="Times New Roman" w:hAnsi="Times New Roman" w:cs="Times New Roman"/>
-        </w:rPr>
-        <w:tab/>
-        <w:t>Model związków encji i model relacyjny znajdują się na końcu dokumentacji.</w:t>
-      </w:r>
     </w:p>
     <w:p>
       <w:pPr>
@@ -666,117 +1347,7 @@
           <w:color w:val="AEAAAA" w:themeColor="background2" w:themeShade="BF"/>
           <w:sz w:val="28"/>
         </w:rPr>
-        <w:t>WIDOKI</w:t>
-      </w:r>
-    </w:p>
-    <w:p>
-      <w:pPr>
-        <w:spacing w:after="0"/>
-        <w:jc w:val="both"/>
-        <w:rPr>
-          <w:rFonts w:ascii="Times New Roman" w:hAnsi="Times New Roman" w:cs="Times New Roman"/>
-        </w:rPr>
-      </w:pPr>
-    </w:p>
-    <w:p>
-      <w:pPr>
-        <w:spacing w:after="0"/>
-        <w:jc w:val="both"/>
-        <w:rPr>
-          <w:rFonts w:ascii="Times New Roman" w:hAnsi="Times New Roman" w:cs="Times New Roman"/>
-        </w:rPr>
-      </w:pPr>
-    </w:p>
-    <w:p>
-      <w:pPr>
-        <w:spacing w:after="0"/>
-        <w:jc w:val="both"/>
-        <w:rPr>
-          <w:rFonts w:ascii="Times New Roman" w:hAnsi="Times New Roman" w:cs="Times New Roman"/>
-          <w:color w:val="AEAAAA" w:themeColor="background2" w:themeShade="BF"/>
-          <w:sz w:val="28"/>
-        </w:rPr>
-      </w:pPr>
-      <w:r>
-        <w:rPr>
-          <w:rFonts w:ascii="Times New Roman" w:hAnsi="Times New Roman" w:cs="Times New Roman"/>
-          <w:color w:val="AEAAAA" w:themeColor="background2" w:themeShade="BF"/>
-          <w:sz w:val="28"/>
-        </w:rPr>
-        <w:t>TRIGGERY</w:t>
-      </w:r>
-    </w:p>
-    <w:p>
-      <w:pPr>
-        <w:spacing w:after="0"/>
-        <w:jc w:val="both"/>
-        <w:rPr>
-          <w:rFonts w:ascii="Times New Roman" w:hAnsi="Times New Roman" w:cs="Times New Roman"/>
-        </w:rPr>
-      </w:pPr>
-    </w:p>
-    <w:p>
-      <w:pPr>
-        <w:spacing w:after="0"/>
-        <w:jc w:val="both"/>
-        <w:rPr>
-          <w:rFonts w:ascii="Times New Roman" w:hAnsi="Times New Roman" w:cs="Times New Roman"/>
-        </w:rPr>
-      </w:pPr>
-    </w:p>
-    <w:p>
-      <w:pPr>
-        <w:spacing w:after="0"/>
-        <w:jc w:val="both"/>
-        <w:rPr>
-          <w:rFonts w:ascii="Times New Roman" w:hAnsi="Times New Roman" w:cs="Times New Roman"/>
-          <w:color w:val="AEAAAA" w:themeColor="background2" w:themeShade="BF"/>
-          <w:sz w:val="28"/>
-        </w:rPr>
-      </w:pPr>
-      <w:r>
-        <w:rPr>
-          <w:rFonts w:ascii="Times New Roman" w:hAnsi="Times New Roman" w:cs="Times New Roman"/>
-          <w:color w:val="AEAAAA" w:themeColor="background2" w:themeShade="BF"/>
-          <w:sz w:val="28"/>
-        </w:rPr>
-        <w:t>PROCEDURY I FUNKCJE</w:t>
-      </w:r>
-    </w:p>
-    <w:p>
-      <w:pPr>
-        <w:spacing w:after="0"/>
-        <w:jc w:val="both"/>
-        <w:rPr>
-          <w:rFonts w:ascii="Times New Roman" w:hAnsi="Times New Roman" w:cs="Times New Roman"/>
-        </w:rPr>
-      </w:pPr>
-    </w:p>
-    <w:p>
-      <w:pPr>
-        <w:spacing w:after="0"/>
-        <w:jc w:val="both"/>
-        <w:rPr>
-          <w:rFonts w:ascii="Times New Roman" w:hAnsi="Times New Roman" w:cs="Times New Roman"/>
-        </w:rPr>
-      </w:pPr>
-    </w:p>
-    <w:p>
-      <w:pPr>
-        <w:spacing w:after="0"/>
-        <w:jc w:val="both"/>
-        <w:rPr>
-          <w:rFonts w:ascii="Times New Roman" w:hAnsi="Times New Roman" w:cs="Times New Roman"/>
-          <w:color w:val="AEAAAA" w:themeColor="background2" w:themeShade="BF"/>
-          <w:sz w:val="28"/>
-        </w:rPr>
-      </w:pPr>
-      <w:r>
-        <w:rPr>
-          <w:rFonts w:ascii="Times New Roman" w:hAnsi="Times New Roman" w:cs="Times New Roman"/>
-          <w:color w:val="AEAAAA" w:themeColor="background2" w:themeShade="BF"/>
-          <w:sz w:val="28"/>
-        </w:rPr>
+        <w:lastRenderedPageBreak/>
         <w:t>OPTYMALIZACJA WYDAJNOŚCI</w:t>
       </w:r>
     </w:p>
@@ -1730,7 +2301,7 @@
 </file>
 
 <file path=customXml/itemProps1.xml><?xml version="1.0" encoding="utf-8"?>
-<ds:datastoreItem xmlns:ds="http://schemas.openxmlformats.org/officeDocument/2006/customXml" ds:itemID="{BAD66EDD-D3AC-4517-84B1-2F87929F9CE4}">
+<ds:datastoreItem xmlns:ds="http://schemas.openxmlformats.org/officeDocument/2006/customXml" ds:itemID="{D3C325C0-81C9-4756-83E2-DE5D19DD8D38}">
   <ds:schemaRefs>
     <ds:schemaRef ds:uri="http://schemas.openxmlformats.org/officeDocument/2006/bibliography"/>
   </ds:schemaRefs>

</xml_diff>